<commit_message>
Class name for testing
</commit_message>
<xml_diff>
--- a/Test Plan/EIOM-TestPlan-V.1.0.docx
+++ b/Test Plan/EIOM-TestPlan-V.1.0.docx
@@ -12122,8 +12122,6 @@
         </w:rPr>
       </w:pPr>
       <w:bookmarkStart w:id="10" w:name="_Toc392276634"/>
-      <w:bookmarkStart w:id="11" w:name="_GoBack"/>
-      <w:bookmarkEnd w:id="11"/>
       <w:r>
         <w:rPr>
           <w:rFonts w:ascii="Times New Roman" w:hAnsi="Times New Roman" w:cs="Times New Roman"/>
@@ -12329,7 +12327,7 @@
           <w:szCs w:val="32"/>
         </w:rPr>
       </w:pPr>
-      <w:bookmarkStart w:id="12" w:name="_Toc392276635"/>
+      <w:bookmarkStart w:id="11" w:name="_Toc392276635"/>
       <w:r>
         <w:rPr>
           <w:rFonts w:ascii="Times New Roman" w:hAnsi="Times New Roman" w:cs="Times New Roman"/>
@@ -12349,7 +12347,7 @@
         </w:rPr>
         <w:t>Result of Testing</w:t>
       </w:r>
-      <w:bookmarkEnd w:id="12"/>
+      <w:bookmarkEnd w:id="11"/>
     </w:p>
     <w:p>
       <w:pPr>
@@ -12539,7 +12537,7 @@
           <w:szCs w:val="32"/>
         </w:rPr>
       </w:pPr>
-      <w:bookmarkStart w:id="13" w:name="_Toc392276636"/>
+      <w:bookmarkStart w:id="12" w:name="_Toc392276636"/>
       <w:r>
         <w:rPr>
           <w:rFonts w:ascii="Times New Roman" w:hAnsi="Times New Roman" w:cs="Times New Roman"/>
@@ -12549,7 +12547,7 @@
         </w:rPr>
         <w:t>Test Environment</w:t>
       </w:r>
-      <w:bookmarkEnd w:id="13"/>
+      <w:bookmarkEnd w:id="12"/>
     </w:p>
     <w:p>
       <w:pPr>
@@ -13383,7 +13381,7 @@
           <w:szCs w:val="36"/>
         </w:rPr>
       </w:pPr>
-      <w:bookmarkStart w:id="14" w:name="_Toc392276637"/>
+      <w:bookmarkStart w:id="13" w:name="_Toc392276637"/>
       <w:r>
         <w:rPr>
           <w:rFonts w:ascii="Times New Roman" w:hAnsi="Times New Roman" w:cs="Times New Roman"/>
@@ -13403,7 +13401,7 @@
         </w:rPr>
         <w:t>EIOM</w:t>
       </w:r>
-      <w:bookmarkEnd w:id="14"/>
+      <w:bookmarkEnd w:id="13"/>
     </w:p>
     <w:p>
       <w:pPr>
@@ -13416,7 +13414,7 @@
           <w:szCs w:val="32"/>
         </w:rPr>
       </w:pPr>
-      <w:bookmarkStart w:id="15" w:name="_Toc392276638"/>
+      <w:bookmarkStart w:id="14" w:name="_Toc392276638"/>
       <w:r>
         <w:rPr>
           <w:rFonts w:ascii="Times New Roman" w:hAnsi="Times New Roman" w:cs="Times New Roman"/>
@@ -13426,7 +13424,7 @@
         </w:rPr>
         <w:t xml:space="preserve">3.1 </w:t>
       </w:r>
-      <w:bookmarkEnd w:id="15"/>
+      <w:bookmarkEnd w:id="14"/>
       <w:r>
         <w:rPr>
           <w:rFonts w:ascii="Times New Roman" w:hAnsi="Times New Roman" w:cs="Times New Roman"/>
@@ -13440,10 +13438,60 @@
     <w:p>
       <w:pPr>
         <w:rPr>
-          <w:sz w:val="10"/>
-          <w:szCs w:val="10"/>
+          <w:rFonts w:ascii="Times New Roman" w:hAnsi="Times New Roman" w:cs="Times New Roman"/>
+          <w:sz w:val="28"/>
         </w:rPr>
       </w:pPr>
+      <w:r>
+        <w:rPr>
+          <w:rFonts w:ascii="Times New Roman" w:hAnsi="Times New Roman" w:cs="Times New Roman"/>
+          <w:b/>
+          <w:bCs/>
+          <w:sz w:val="28"/>
+        </w:rPr>
+        <w:t>3.1.1 Class n</w:t>
+      </w:r>
+      <w:r>
+        <w:rPr>
+          <w:rFonts w:ascii="Times New Roman" w:hAnsi="Times New Roman" w:cs="Times New Roman"/>
+          <w:b/>
+          <w:bCs/>
+          <w:sz w:val="28"/>
+        </w:rPr>
+        <w:t>ame</w:t>
+      </w:r>
+      <w:r>
+        <w:rPr>
+          <w:rFonts w:ascii="Times New Roman" w:hAnsi="Times New Roman" w:cs="Times New Roman"/>
+          <w:b/>
+          <w:bCs/>
+          <w:sz w:val="28"/>
+        </w:rPr>
+        <w:t xml:space="preserve"> for testing</w:t>
+      </w:r>
+      <w:r>
+        <w:rPr>
+          <w:rFonts w:ascii="Times New Roman" w:hAnsi="Times New Roman" w:cs="Times New Roman"/>
+          <w:sz w:val="28"/>
+        </w:rPr>
+        <w:t xml:space="preserve">: </w:t>
+      </w:r>
+      <w:proofErr w:type="spellStart"/>
+      <w:r>
+        <w:rPr>
+          <w:rFonts w:ascii="Times New Roman" w:hAnsi="Times New Roman" w:cs="Times New Roman"/>
+          <w:sz w:val="28"/>
+        </w:rPr>
+        <w:t>HelpPlaceService</w:t>
+      </w:r>
+      <w:r>
+        <w:rPr>
+          <w:rFonts w:ascii="Times New Roman" w:hAnsi="Times New Roman" w:cs="Times New Roman"/>
+          <w:sz w:val="28"/>
+        </w:rPr>
+        <w:t>Impl</w:t>
+      </w:r>
+      <w:proofErr w:type="spellEnd"/>
     </w:p>
     <w:p>
       <w:pPr>
@@ -13538,7 +13586,23 @@
           <w:sz w:val="24"/>
           <w:szCs w:val="24"/>
         </w:rPr>
-        <w:t>HelpPlaceServiceTest</w:t>
+        <w:t>HelpPlaceService</w:t>
+      </w:r>
+      <w:r>
+        <w:rPr>
+          <w:rFonts w:ascii="Times New Roman" w:hAnsi="Times New Roman" w:cs="Times New Roman"/>
+          <w:sz w:val="24"/>
+          <w:szCs w:val="24"/>
+        </w:rPr>
+        <w:t>Impl</w:t>
+      </w:r>
+      <w:r>
+        <w:rPr>
+          <w:rFonts w:ascii="Times New Roman" w:hAnsi="Times New Roman" w:cs="Times New Roman"/>
+          <w:sz w:val="24"/>
+          <w:szCs w:val="24"/>
+        </w:rPr>
+        <w:t>Test</w:t>
       </w:r>
       <w:proofErr w:type="spellEnd"/>
       <w:r>
@@ -13547,7 +13611,7 @@
           <w:sz w:val="24"/>
           <w:szCs w:val="24"/>
         </w:rPr>
-        <w:tab/>
+        <w:t xml:space="preserve"> </w:t>
       </w:r>
       <w:r>
         <w:rPr>
@@ -13998,7 +14062,23 @@
           <w:sz w:val="24"/>
           <w:szCs w:val="24"/>
         </w:rPr>
-        <w:t>HelpPlaceServiceTest</w:t>
+        <w:t>HelpPlaceService</w:t>
+      </w:r>
+      <w:r>
+        <w:rPr>
+          <w:rFonts w:ascii="Times New Roman" w:hAnsi="Times New Roman" w:cs="Times New Roman"/>
+          <w:sz w:val="24"/>
+          <w:szCs w:val="24"/>
+        </w:rPr>
+        <w:t>Impl</w:t>
+      </w:r>
+      <w:r>
+        <w:rPr>
+          <w:rFonts w:ascii="Times New Roman" w:hAnsi="Times New Roman" w:cs="Times New Roman"/>
+          <w:sz w:val="24"/>
+          <w:szCs w:val="24"/>
+        </w:rPr>
+        <w:t>Test</w:t>
       </w:r>
       <w:proofErr w:type="spellEnd"/>
       <w:r>
@@ -14045,9 +14125,9 @@
         <w:tblLook w:val="04A0" w:firstRow="1" w:lastRow="0" w:firstColumn="1" w:lastColumn="0" w:noHBand="0" w:noVBand="1"/>
       </w:tblPr>
       <w:tblGrid>
-        <w:gridCol w:w="851"/>
-        <w:gridCol w:w="2127"/>
-        <w:gridCol w:w="850"/>
+        <w:gridCol w:w="709"/>
+        <w:gridCol w:w="2410"/>
+        <w:gridCol w:w="709"/>
         <w:gridCol w:w="1418"/>
         <w:gridCol w:w="1134"/>
         <w:gridCol w:w="1134"/>
@@ -14064,7 +14144,7 @@
         </w:trPr>
         <w:tc>
           <w:tcPr>
-            <w:tcW w:w="851" w:type="dxa"/>
+            <w:tcW w:w="709" w:type="dxa"/>
             <w:vMerge w:val="restart"/>
             <w:shd w:val="clear" w:color="auto" w:fill="F2F2F2" w:themeFill="background1" w:themeFillShade="F2"/>
             <w:vAlign w:val="center"/>
@@ -14094,7 +14174,7 @@
         </w:tc>
         <w:tc>
           <w:tcPr>
-            <w:tcW w:w="2127" w:type="dxa"/>
+            <w:tcW w:w="2410" w:type="dxa"/>
             <w:vMerge w:val="restart"/>
             <w:shd w:val="clear" w:color="auto" w:fill="F2F2F2" w:themeFill="background1" w:themeFillShade="F2"/>
             <w:vAlign w:val="center"/>
@@ -14124,7 +14204,7 @@
         </w:tc>
         <w:tc>
           <w:tcPr>
-            <w:tcW w:w="850" w:type="dxa"/>
+            <w:tcW w:w="709" w:type="dxa"/>
             <w:vMerge w:val="restart"/>
             <w:shd w:val="clear" w:color="auto" w:fill="F2F2F2" w:themeFill="background1" w:themeFillShade="F2"/>
             <w:vAlign w:val="center"/>
@@ -14189,7 +14269,7 @@
         </w:trPr>
         <w:tc>
           <w:tcPr>
-            <w:tcW w:w="851" w:type="dxa"/>
+            <w:tcW w:w="709" w:type="dxa"/>
             <w:vMerge/>
             <w:shd w:val="clear" w:color="auto" w:fill="F2F2F2" w:themeFill="background1" w:themeFillShade="F2"/>
             <w:vAlign w:val="center"/>
@@ -14209,7 +14289,7 @@
         </w:tc>
         <w:tc>
           <w:tcPr>
-            <w:tcW w:w="2127" w:type="dxa"/>
+            <w:tcW w:w="2410" w:type="dxa"/>
             <w:vMerge/>
             <w:shd w:val="clear" w:color="auto" w:fill="F2F2F2" w:themeFill="background1" w:themeFillShade="F2"/>
             <w:vAlign w:val="center"/>
@@ -14229,7 +14309,7 @@
         </w:tc>
         <w:tc>
           <w:tcPr>
-            <w:tcW w:w="850" w:type="dxa"/>
+            <w:tcW w:w="709" w:type="dxa"/>
             <w:vMerge/>
             <w:shd w:val="clear" w:color="auto" w:fill="F2F2F2" w:themeFill="background1" w:themeFillShade="F2"/>
             <w:vAlign w:val="center"/>
@@ -14284,7 +14364,7 @@
         </w:trPr>
         <w:tc>
           <w:tcPr>
-            <w:tcW w:w="851" w:type="dxa"/>
+            <w:tcW w:w="709" w:type="dxa"/>
             <w:vMerge/>
             <w:shd w:val="clear" w:color="auto" w:fill="F2F2F2" w:themeFill="background1" w:themeFillShade="F2"/>
             <w:vAlign w:val="center"/>
@@ -14302,7 +14382,7 @@
         </w:tc>
         <w:tc>
           <w:tcPr>
-            <w:tcW w:w="2127" w:type="dxa"/>
+            <w:tcW w:w="2410" w:type="dxa"/>
             <w:vMerge/>
             <w:shd w:val="clear" w:color="auto" w:fill="F2F2F2" w:themeFill="background1" w:themeFillShade="F2"/>
             <w:vAlign w:val="center"/>
@@ -14320,7 +14400,7 @@
         </w:tc>
         <w:tc>
           <w:tcPr>
-            <w:tcW w:w="850" w:type="dxa"/>
+            <w:tcW w:w="709" w:type="dxa"/>
             <w:vMerge/>
             <w:shd w:val="clear" w:color="auto" w:fill="F2F2F2" w:themeFill="background1" w:themeFillShade="F2"/>
             <w:vAlign w:val="center"/>
@@ -14604,7 +14684,7 @@
         </w:trPr>
         <w:tc>
           <w:tcPr>
-            <w:tcW w:w="851" w:type="dxa"/>
+            <w:tcW w:w="709" w:type="dxa"/>
             <w:vAlign w:val="center"/>
           </w:tcPr>
           <w:p>
@@ -14628,7 +14708,7 @@
         </w:tc>
         <w:tc>
           <w:tcPr>
-            <w:tcW w:w="2127" w:type="dxa"/>
+            <w:tcW w:w="2410" w:type="dxa"/>
           </w:tcPr>
           <w:p>
             <w:pPr>
@@ -14650,7 +14730,7 @@
         </w:tc>
         <w:tc>
           <w:tcPr>
-            <w:tcW w:w="850" w:type="dxa"/>
+            <w:tcW w:w="709" w:type="dxa"/>
           </w:tcPr>
           <w:p>
             <w:pPr>
@@ -14949,7 +15029,7 @@
         </w:trPr>
         <w:tc>
           <w:tcPr>
-            <w:tcW w:w="851" w:type="dxa"/>
+            <w:tcW w:w="709" w:type="dxa"/>
             <w:vAlign w:val="center"/>
           </w:tcPr>
           <w:p>
@@ -14973,7 +15053,7 @@
         </w:tc>
         <w:tc>
           <w:tcPr>
-            <w:tcW w:w="2127" w:type="dxa"/>
+            <w:tcW w:w="2410" w:type="dxa"/>
           </w:tcPr>
           <w:p>
             <w:pPr>
@@ -14995,7 +15075,7 @@
         </w:tc>
         <w:tc>
           <w:tcPr>
-            <w:tcW w:w="850" w:type="dxa"/>
+            <w:tcW w:w="709" w:type="dxa"/>
           </w:tcPr>
           <w:p>
             <w:pPr>
@@ -15157,7 +15237,23 @@
           <w:sz w:val="24"/>
           <w:szCs w:val="24"/>
         </w:rPr>
-        <w:t>HelpPlaceServiceTest</w:t>
+        <w:t>HelpPlaceService</w:t>
+      </w:r>
+      <w:r>
+        <w:rPr>
+          <w:rFonts w:ascii="Times New Roman" w:hAnsi="Times New Roman" w:cs="Times New Roman"/>
+          <w:sz w:val="24"/>
+          <w:szCs w:val="24"/>
+        </w:rPr>
+        <w:t>Impl</w:t>
+      </w:r>
+      <w:r>
+        <w:rPr>
+          <w:rFonts w:ascii="Times New Roman" w:hAnsi="Times New Roman" w:cs="Times New Roman"/>
+          <w:sz w:val="24"/>
+          <w:szCs w:val="24"/>
+        </w:rPr>
+        <w:t>Test</w:t>
       </w:r>
       <w:proofErr w:type="spellEnd"/>
       <w:r>
@@ -16935,7 +17031,23 @@
           <w:sz w:val="24"/>
           <w:szCs w:val="24"/>
         </w:rPr>
-        <w:t>HelpPlaceServiceTest</w:t>
+        <w:t>HelpPlaceService</w:t>
+      </w:r>
+      <w:r>
+        <w:rPr>
+          <w:rFonts w:ascii="Times New Roman" w:hAnsi="Times New Roman" w:cs="Times New Roman"/>
+          <w:sz w:val="24"/>
+          <w:szCs w:val="24"/>
+        </w:rPr>
+        <w:t>Impl</w:t>
+      </w:r>
+      <w:r>
+        <w:rPr>
+          <w:rFonts w:ascii="Times New Roman" w:hAnsi="Times New Roman" w:cs="Times New Roman"/>
+          <w:sz w:val="24"/>
+          <w:szCs w:val="24"/>
+        </w:rPr>
+        <w:t>Test</w:t>
       </w:r>
       <w:proofErr w:type="spellEnd"/>
       <w:r>
@@ -17723,7 +17835,23 @@
           <w:sz w:val="24"/>
           <w:szCs w:val="24"/>
         </w:rPr>
-        <w:t>HelpPlaceServiceTest</w:t>
+        <w:t>HelpPlaceService</w:t>
+      </w:r>
+      <w:r>
+        <w:rPr>
+          <w:rFonts w:ascii="Times New Roman" w:hAnsi="Times New Roman" w:cs="Times New Roman"/>
+          <w:sz w:val="24"/>
+          <w:szCs w:val="24"/>
+        </w:rPr>
+        <w:t>Impl</w:t>
+      </w:r>
+      <w:r>
+        <w:rPr>
+          <w:rFonts w:ascii="Times New Roman" w:hAnsi="Times New Roman" w:cs="Times New Roman"/>
+          <w:sz w:val="24"/>
+          <w:szCs w:val="24"/>
+        </w:rPr>
+        <w:t>Test</w:t>
       </w:r>
       <w:proofErr w:type="spellEnd"/>
       <w:r>
@@ -18554,7 +18682,23 @@
           <w:sz w:val="24"/>
           <w:szCs w:val="24"/>
         </w:rPr>
-        <w:t>HelpPlaceServiceTest</w:t>
+        <w:t>HelpPlaceService</w:t>
+      </w:r>
+      <w:r>
+        <w:rPr>
+          <w:rFonts w:ascii="Times New Roman" w:hAnsi="Times New Roman" w:cs="Times New Roman"/>
+          <w:sz w:val="24"/>
+          <w:szCs w:val="24"/>
+        </w:rPr>
+        <w:t>Impl</w:t>
+      </w:r>
+      <w:r>
+        <w:rPr>
+          <w:rFonts w:ascii="Times New Roman" w:hAnsi="Times New Roman" w:cs="Times New Roman"/>
+          <w:sz w:val="24"/>
+          <w:szCs w:val="24"/>
+        </w:rPr>
+        <w:t>Test</w:t>
       </w:r>
       <w:proofErr w:type="spellEnd"/>
       <w:r>
@@ -19356,7 +19500,23 @@
           <w:sz w:val="24"/>
           <w:szCs w:val="24"/>
         </w:rPr>
-        <w:t>HelpPlaceServiceTest</w:t>
+        <w:t>HelpPlaceService</w:t>
+      </w:r>
+      <w:r>
+        <w:rPr>
+          <w:rFonts w:ascii="Times New Roman" w:hAnsi="Times New Roman" w:cs="Times New Roman"/>
+          <w:sz w:val="24"/>
+          <w:szCs w:val="24"/>
+        </w:rPr>
+        <w:t>Impl</w:t>
+      </w:r>
+      <w:r>
+        <w:rPr>
+          <w:rFonts w:ascii="Times New Roman" w:hAnsi="Times New Roman" w:cs="Times New Roman"/>
+          <w:sz w:val="24"/>
+          <w:szCs w:val="24"/>
+        </w:rPr>
+        <w:t>Test</w:t>
       </w:r>
       <w:proofErr w:type="spellEnd"/>
       <w:r>
@@ -20272,8 +20432,7 @@
       <w:pPr>
         <w:rPr>
           <w:rFonts w:ascii="Times New Roman" w:hAnsi="Times New Roman" w:cs="Times New Roman"/>
-          <w:sz w:val="24"/>
-          <w:szCs w:val="24"/>
+          <w:sz w:val="28"/>
         </w:rPr>
       </w:pPr>
       <w:r>
@@ -20281,10 +20440,60 @@
           <w:rFonts w:ascii="Times New Roman" w:hAnsi="Times New Roman" w:cs="Times New Roman"/>
           <w:b/>
           <w:bCs/>
-          <w:sz w:val="24"/>
-          <w:szCs w:val="24"/>
+          <w:sz w:val="28"/>
         </w:rPr>
         <w:lastRenderedPageBreak/>
+        <w:t>3.1.2</w:t>
+      </w:r>
+      <w:r>
+        <w:rPr>
+          <w:rFonts w:ascii="Times New Roman" w:hAnsi="Times New Roman" w:cs="Times New Roman"/>
+          <w:b/>
+          <w:bCs/>
+          <w:sz w:val="28"/>
+        </w:rPr>
+        <w:t xml:space="preserve"> Class name for testing</w:t>
+      </w:r>
+      <w:r>
+        <w:rPr>
+          <w:rFonts w:ascii="Times New Roman" w:hAnsi="Times New Roman" w:cs="Times New Roman"/>
+          <w:sz w:val="28"/>
+        </w:rPr>
+        <w:t xml:space="preserve">: </w:t>
+      </w:r>
+      <w:proofErr w:type="spellStart"/>
+      <w:r>
+        <w:rPr>
+          <w:rFonts w:ascii="Times New Roman" w:hAnsi="Times New Roman" w:cs="Times New Roman"/>
+          <w:sz w:val="28"/>
+        </w:rPr>
+        <w:t>CategoryService</w:t>
+      </w:r>
+      <w:r>
+        <w:rPr>
+          <w:rFonts w:ascii="Times New Roman" w:hAnsi="Times New Roman" w:cs="Times New Roman"/>
+          <w:sz w:val="28"/>
+        </w:rPr>
+        <w:t>Impl</w:t>
+      </w:r>
+      <w:proofErr w:type="spellEnd"/>
+    </w:p>
+    <w:p>
+      <w:pPr>
+        <w:rPr>
+          <w:rFonts w:ascii="Times New Roman" w:hAnsi="Times New Roman" w:cs="Times New Roman"/>
+          <w:sz w:val="24"/>
+          <w:szCs w:val="24"/>
+        </w:rPr>
+      </w:pPr>
+      <w:r>
+        <w:rPr>
+          <w:rFonts w:ascii="Times New Roman" w:hAnsi="Times New Roman" w:cs="Times New Roman"/>
+          <w:b/>
+          <w:bCs/>
+          <w:sz w:val="24"/>
+          <w:szCs w:val="24"/>
+        </w:rPr>
         <w:t xml:space="preserve">Unit Test Case 8 (UTC-08): </w:t>
       </w:r>
       <w:proofErr w:type="spellStart"/>
@@ -20342,7 +20551,23 @@
           <w:sz w:val="24"/>
           <w:szCs w:val="24"/>
         </w:rPr>
-        <w:t>CategoryServiceTest</w:t>
+        <w:t>CategoryService</w:t>
+      </w:r>
+      <w:r>
+        <w:rPr>
+          <w:rFonts w:ascii="Times New Roman" w:hAnsi="Times New Roman" w:cs="Times New Roman"/>
+          <w:sz w:val="24"/>
+          <w:szCs w:val="24"/>
+        </w:rPr>
+        <w:t>Impl</w:t>
+      </w:r>
+      <w:r>
+        <w:rPr>
+          <w:rFonts w:ascii="Times New Roman" w:hAnsi="Times New Roman" w:cs="Times New Roman"/>
+          <w:sz w:val="24"/>
+          <w:szCs w:val="24"/>
+        </w:rPr>
+        <w:t>Test</w:t>
       </w:r>
       <w:proofErr w:type="spellEnd"/>
       <w:r>
@@ -20703,6 +20928,8 @@
       <w:pPr>
         <w:rPr>
           <w:rFonts w:ascii="Times New Roman" w:hAnsi="Times New Roman" w:cs="Times New Roman"/>
+          <w:b/>
+          <w:bCs/>
           <w:sz w:val="24"/>
           <w:szCs w:val="24"/>
         </w:rPr>
@@ -20724,9 +20951,73 @@
           <w:sz w:val="24"/>
           <w:szCs w:val="24"/>
         </w:rPr>
-        <w:t xml:space="preserve">Unit Test Case 9 (UTC-09): </w:t>
+        <w:t xml:space="preserve">Unit Test Case </w:t>
+      </w:r>
+      <w:r>
+        <w:rPr>
+          <w:rFonts w:ascii="Times New Roman" w:hAnsi="Times New Roman" w:cs="Times New Roman"/>
+          <w:b/>
+          <w:bCs/>
+          <w:sz w:val="24"/>
+          <w:szCs w:val="24"/>
+        </w:rPr>
+        <w:t>9</w:t>
+      </w:r>
+      <w:r>
+        <w:rPr>
+          <w:rFonts w:ascii="Times New Roman" w:hAnsi="Times New Roman" w:cs="Times New Roman"/>
+          <w:b/>
+          <w:bCs/>
+          <w:sz w:val="24"/>
+          <w:szCs w:val="24"/>
+        </w:rPr>
+        <w:t xml:space="preserve"> (UTC-</w:t>
+      </w:r>
+      <w:r>
+        <w:rPr>
+          <w:rFonts w:ascii="Times New Roman" w:hAnsi="Times New Roman" w:cs="Times New Roman"/>
+          <w:b/>
+          <w:bCs/>
+          <w:sz w:val="24"/>
+          <w:szCs w:val="24"/>
+        </w:rPr>
+        <w:t>09</w:t>
+      </w:r>
+      <w:r>
+        <w:rPr>
+          <w:rFonts w:ascii="Times New Roman" w:hAnsi="Times New Roman" w:cs="Times New Roman"/>
+          <w:b/>
+          <w:bCs/>
+          <w:sz w:val="24"/>
+          <w:szCs w:val="24"/>
+        </w:rPr>
+        <w:t xml:space="preserve">): </w:t>
       </w:r>
       <w:proofErr w:type="spellStart"/>
+      <w:r>
+        <w:rPr>
+          <w:rFonts w:ascii="Courier New" w:hAnsi="Courier New" w:cs="Courier New"/>
+          <w:sz w:val="24"/>
+          <w:szCs w:val="24"/>
+        </w:rPr>
+        <w:t>getCategoryById</w:t>
+      </w:r>
+      <w:proofErr w:type="spellEnd"/>
+      <w:r>
+        <w:rPr>
+          <w:sz w:val="24"/>
+          <w:szCs w:val="24"/>
+        </w:rPr>
+        <w:t xml:space="preserve"> </w:t>
+      </w:r>
+      <w:r>
+        <w:rPr>
+          <w:rFonts w:ascii="Courier New" w:hAnsi="Courier New" w:cs="Courier New"/>
+          <w:sz w:val="24"/>
+          <w:szCs w:val="24"/>
+        </w:rPr>
+        <w:t>(Integer id)</w:t>
+      </w:r>
       <w:proofErr w:type="gramStart"/>
       <w:r>
         <w:rPr>
@@ -20734,26 +21025,9 @@
           <w:sz w:val="24"/>
           <w:szCs w:val="24"/>
         </w:rPr>
-        <w:t>getProvinces</w:t>
-      </w:r>
-      <w:proofErr w:type="spellEnd"/>
-      <w:r>
-        <w:rPr>
-          <w:rFonts w:ascii="Courier New" w:hAnsi="Courier New" w:cs="Courier New"/>
-          <w:sz w:val="24"/>
-          <w:szCs w:val="24"/>
-        </w:rPr>
-        <w:t>(</w:t>
+        <w:t>:Category</w:t>
       </w:r>
       <w:proofErr w:type="gramEnd"/>
-      <w:r>
-        <w:rPr>
-          <w:rFonts w:ascii="Courier New" w:hAnsi="Courier New" w:cs="Courier New"/>
-          <w:sz w:val="24"/>
-          <w:szCs w:val="24"/>
-        </w:rPr>
-        <w:t>):List&lt;Province&gt;</w:t>
-      </w:r>
     </w:p>
     <w:p>
       <w:pPr>
@@ -20781,7 +21055,791 @@
           <w:sz w:val="24"/>
           <w:szCs w:val="24"/>
         </w:rPr>
-        <w:t>ProvinceServiceTest</w:t>
+        <w:t>CategoryServiceTest</w:t>
+      </w:r>
+      <w:proofErr w:type="spellEnd"/>
+      <w:r>
+        <w:rPr>
+          <w:rFonts w:ascii="Times New Roman" w:hAnsi="Times New Roman" w:cs="Times New Roman"/>
+          <w:sz w:val="24"/>
+          <w:szCs w:val="24"/>
+        </w:rPr>
+        <w:tab/>
+      </w:r>
+      <w:r>
+        <w:rPr>
+          <w:rFonts w:ascii="Times New Roman" w:hAnsi="Times New Roman" w:cs="Times New Roman"/>
+          <w:b/>
+          <w:bCs/>
+          <w:sz w:val="24"/>
+          <w:szCs w:val="24"/>
+        </w:rPr>
+        <w:tab/>
+        <w:t>Test Data:</w:t>
+      </w:r>
+      <w:r>
+        <w:rPr>
+          <w:rFonts w:ascii="Times New Roman" w:hAnsi="Times New Roman" w:cs="Times New Roman"/>
+          <w:sz w:val="24"/>
+          <w:szCs w:val="24"/>
+        </w:rPr>
+        <w:t xml:space="preserve"> Test Record 2 in appendix A</w:t>
+      </w:r>
+    </w:p>
+    <w:tbl>
+      <w:tblPr>
+        <w:tblStyle w:val="a4"/>
+        <w:tblW w:w="0" w:type="auto"/>
+        <w:jc w:val="center"/>
+        <w:tblLook w:val="04A0" w:firstRow="1" w:lastRow="0" w:firstColumn="1" w:lastColumn="0" w:noHBand="0" w:noVBand="1"/>
+      </w:tblPr>
+      <w:tblGrid>
+        <w:gridCol w:w="817"/>
+        <w:gridCol w:w="6662"/>
+        <w:gridCol w:w="1985"/>
+        <w:gridCol w:w="4710"/>
+      </w:tblGrid>
+      <w:tr>
+        <w:trPr>
+          <w:jc w:val="center"/>
+        </w:trPr>
+        <w:tc>
+          <w:tcPr>
+            <w:tcW w:w="817" w:type="dxa"/>
+            <w:vMerge w:val="restart"/>
+            <w:shd w:val="clear" w:color="auto" w:fill="F2F2F2" w:themeFill="background1" w:themeFillShade="F2"/>
+            <w:vAlign w:val="center"/>
+          </w:tcPr>
+          <w:p>
+            <w:pPr>
+              <w:jc w:val="center"/>
+              <w:rPr>
+                <w:rFonts w:ascii="Times New Roman" w:hAnsi="Times New Roman" w:cs="Times New Roman"/>
+                <w:b/>
+                <w:bCs/>
+                <w:sz w:val="24"/>
+                <w:szCs w:val="24"/>
+              </w:rPr>
+            </w:pPr>
+            <w:r>
+              <w:rPr>
+                <w:rFonts w:ascii="Times New Roman" w:hAnsi="Times New Roman" w:cs="Times New Roman"/>
+                <w:b/>
+                <w:bCs/>
+                <w:sz w:val="24"/>
+                <w:szCs w:val="24"/>
+              </w:rPr>
+              <w:t>Case</w:t>
+            </w:r>
+          </w:p>
+        </w:tc>
+        <w:tc>
+          <w:tcPr>
+            <w:tcW w:w="6662" w:type="dxa"/>
+            <w:vMerge w:val="restart"/>
+            <w:shd w:val="clear" w:color="auto" w:fill="F2F2F2" w:themeFill="background1" w:themeFillShade="F2"/>
+            <w:vAlign w:val="center"/>
+          </w:tcPr>
+          <w:p>
+            <w:pPr>
+              <w:jc w:val="center"/>
+              <w:rPr>
+                <w:rFonts w:ascii="Times New Roman" w:hAnsi="Times New Roman" w:cs="Times New Roman"/>
+                <w:b/>
+                <w:bCs/>
+                <w:sz w:val="24"/>
+                <w:szCs w:val="24"/>
+              </w:rPr>
+            </w:pPr>
+            <w:r>
+              <w:rPr>
+                <w:rFonts w:ascii="Times New Roman" w:hAnsi="Times New Roman" w:cs="Times New Roman"/>
+                <w:b/>
+                <w:bCs/>
+                <w:sz w:val="24"/>
+                <w:szCs w:val="24"/>
+              </w:rPr>
+              <w:t>Description</w:t>
+            </w:r>
+          </w:p>
+        </w:tc>
+        <w:tc>
+          <w:tcPr>
+            <w:tcW w:w="1985" w:type="dxa"/>
+            <w:vMerge w:val="restart"/>
+            <w:shd w:val="clear" w:color="auto" w:fill="F2F2F2" w:themeFill="background1" w:themeFillShade="F2"/>
+            <w:vAlign w:val="center"/>
+          </w:tcPr>
+          <w:p>
+            <w:pPr>
+              <w:jc w:val="center"/>
+              <w:rPr>
+                <w:rFonts w:ascii="Times New Roman" w:hAnsi="Times New Roman" w:cs="Times New Roman"/>
+                <w:b/>
+                <w:bCs/>
+                <w:sz w:val="24"/>
+                <w:szCs w:val="24"/>
+              </w:rPr>
+            </w:pPr>
+            <w:r>
+              <w:rPr>
+                <w:rFonts w:ascii="Times New Roman" w:hAnsi="Times New Roman" w:cs="Times New Roman"/>
+                <w:b/>
+                <w:bCs/>
+                <w:sz w:val="24"/>
+                <w:szCs w:val="24"/>
+              </w:rPr>
+              <w:t>Input</w:t>
+            </w:r>
+          </w:p>
+        </w:tc>
+        <w:tc>
+          <w:tcPr>
+            <w:tcW w:w="4710" w:type="dxa"/>
+            <w:shd w:val="clear" w:color="auto" w:fill="F2F2F2" w:themeFill="background1" w:themeFillShade="F2"/>
+            <w:vAlign w:val="center"/>
+          </w:tcPr>
+          <w:p>
+            <w:pPr>
+              <w:jc w:val="center"/>
+              <w:rPr>
+                <w:rFonts w:ascii="Times New Roman" w:hAnsi="Times New Roman" w:cs="Times New Roman"/>
+                <w:b/>
+                <w:bCs/>
+                <w:sz w:val="24"/>
+                <w:szCs w:val="24"/>
+              </w:rPr>
+            </w:pPr>
+            <w:r>
+              <w:rPr>
+                <w:rFonts w:ascii="Times New Roman" w:hAnsi="Times New Roman" w:cs="Times New Roman"/>
+                <w:b/>
+                <w:bCs/>
+                <w:sz w:val="24"/>
+                <w:szCs w:val="24"/>
+              </w:rPr>
+              <w:t>Expected Result</w:t>
+            </w:r>
+          </w:p>
+        </w:tc>
+      </w:tr>
+      <w:tr>
+        <w:trPr>
+          <w:jc w:val="center"/>
+        </w:trPr>
+        <w:tc>
+          <w:tcPr>
+            <w:tcW w:w="817" w:type="dxa"/>
+            <w:vMerge/>
+            <w:shd w:val="clear" w:color="auto" w:fill="F2F2F2" w:themeFill="background1" w:themeFillShade="F2"/>
+            <w:vAlign w:val="center"/>
+          </w:tcPr>
+          <w:p>
+            <w:pPr>
+              <w:jc w:val="center"/>
+              <w:rPr>
+                <w:rFonts w:ascii="Times New Roman" w:hAnsi="Times New Roman" w:cs="Times New Roman"/>
+                <w:b/>
+                <w:bCs/>
+                <w:sz w:val="24"/>
+                <w:szCs w:val="24"/>
+              </w:rPr>
+            </w:pPr>
+          </w:p>
+        </w:tc>
+        <w:tc>
+          <w:tcPr>
+            <w:tcW w:w="6662" w:type="dxa"/>
+            <w:vMerge/>
+            <w:shd w:val="clear" w:color="auto" w:fill="F2F2F2" w:themeFill="background1" w:themeFillShade="F2"/>
+            <w:vAlign w:val="center"/>
+          </w:tcPr>
+          <w:p>
+            <w:pPr>
+              <w:jc w:val="center"/>
+              <w:rPr>
+                <w:rFonts w:ascii="Times New Roman" w:hAnsi="Times New Roman" w:cs="Times New Roman"/>
+                <w:b/>
+                <w:bCs/>
+                <w:sz w:val="24"/>
+                <w:szCs w:val="24"/>
+              </w:rPr>
+            </w:pPr>
+          </w:p>
+        </w:tc>
+        <w:tc>
+          <w:tcPr>
+            <w:tcW w:w="1985" w:type="dxa"/>
+            <w:vMerge/>
+            <w:shd w:val="clear" w:color="auto" w:fill="F2F2F2" w:themeFill="background1" w:themeFillShade="F2"/>
+            <w:vAlign w:val="center"/>
+          </w:tcPr>
+          <w:p>
+            <w:pPr>
+              <w:jc w:val="center"/>
+              <w:rPr>
+                <w:rFonts w:ascii="Times New Roman" w:hAnsi="Times New Roman" w:cs="Times New Roman"/>
+                <w:b/>
+                <w:bCs/>
+                <w:sz w:val="24"/>
+                <w:szCs w:val="24"/>
+              </w:rPr>
+            </w:pPr>
+          </w:p>
+        </w:tc>
+        <w:tc>
+          <w:tcPr>
+            <w:tcW w:w="4710" w:type="dxa"/>
+            <w:shd w:val="clear" w:color="auto" w:fill="F2F2F2" w:themeFill="background1" w:themeFillShade="F2"/>
+            <w:vAlign w:val="center"/>
+          </w:tcPr>
+          <w:p>
+            <w:pPr>
+              <w:jc w:val="center"/>
+              <w:rPr>
+                <w:rFonts w:ascii="Times New Roman" w:hAnsi="Times New Roman" w:cs="Times New Roman"/>
+                <w:b/>
+                <w:bCs/>
+                <w:sz w:val="24"/>
+                <w:szCs w:val="24"/>
+              </w:rPr>
+            </w:pPr>
+            <w:r>
+              <w:rPr>
+                <w:rFonts w:ascii="Times New Roman" w:hAnsi="Times New Roman" w:cs="Times New Roman"/>
+                <w:b/>
+                <w:bCs/>
+                <w:sz w:val="24"/>
+                <w:szCs w:val="24"/>
+              </w:rPr>
+              <w:t>Category object</w:t>
+            </w:r>
+          </w:p>
+        </w:tc>
+      </w:tr>
+      <w:tr>
+        <w:trPr>
+          <w:jc w:val="center"/>
+        </w:trPr>
+        <w:tc>
+          <w:tcPr>
+            <w:tcW w:w="817" w:type="dxa"/>
+            <w:vMerge/>
+            <w:shd w:val="clear" w:color="auto" w:fill="F2F2F2" w:themeFill="background1" w:themeFillShade="F2"/>
+            <w:vAlign w:val="center"/>
+          </w:tcPr>
+          <w:p>
+            <w:pPr>
+              <w:jc w:val="center"/>
+              <w:rPr>
+                <w:rFonts w:ascii="Times New Roman" w:hAnsi="Times New Roman" w:cs="Times New Roman"/>
+                <w:b/>
+                <w:bCs/>
+                <w:sz w:val="24"/>
+                <w:szCs w:val="24"/>
+              </w:rPr>
+            </w:pPr>
+          </w:p>
+        </w:tc>
+        <w:tc>
+          <w:tcPr>
+            <w:tcW w:w="6662" w:type="dxa"/>
+            <w:vMerge/>
+            <w:shd w:val="clear" w:color="auto" w:fill="F2F2F2" w:themeFill="background1" w:themeFillShade="F2"/>
+            <w:vAlign w:val="center"/>
+          </w:tcPr>
+          <w:p>
+            <w:pPr>
+              <w:jc w:val="center"/>
+              <w:rPr>
+                <w:rFonts w:ascii="Times New Roman" w:hAnsi="Times New Roman" w:cs="Times New Roman"/>
+                <w:b/>
+                <w:bCs/>
+                <w:sz w:val="24"/>
+                <w:szCs w:val="24"/>
+              </w:rPr>
+            </w:pPr>
+          </w:p>
+        </w:tc>
+        <w:tc>
+          <w:tcPr>
+            <w:tcW w:w="1985" w:type="dxa"/>
+            <w:vMerge/>
+            <w:shd w:val="clear" w:color="auto" w:fill="F2F2F2" w:themeFill="background1" w:themeFillShade="F2"/>
+            <w:vAlign w:val="center"/>
+          </w:tcPr>
+          <w:p>
+            <w:pPr>
+              <w:jc w:val="center"/>
+              <w:rPr>
+                <w:rFonts w:ascii="Times New Roman" w:hAnsi="Times New Roman" w:cs="Times New Roman"/>
+                <w:b/>
+                <w:bCs/>
+                <w:sz w:val="24"/>
+                <w:szCs w:val="24"/>
+              </w:rPr>
+            </w:pPr>
+          </w:p>
+        </w:tc>
+        <w:tc>
+          <w:tcPr>
+            <w:tcW w:w="4710" w:type="dxa"/>
+            <w:shd w:val="clear" w:color="auto" w:fill="F2F2F2" w:themeFill="background1" w:themeFillShade="F2"/>
+            <w:vAlign w:val="center"/>
+          </w:tcPr>
+          <w:p>
+            <w:pPr>
+              <w:jc w:val="center"/>
+              <w:rPr>
+                <w:rFonts w:ascii="Times New Roman" w:hAnsi="Times New Roman" w:cs="Times New Roman"/>
+                <w:b/>
+                <w:bCs/>
+                <w:sz w:val="24"/>
+                <w:szCs w:val="24"/>
+              </w:rPr>
+            </w:pPr>
+            <w:r>
+              <w:rPr>
+                <w:rFonts w:ascii="Times New Roman" w:hAnsi="Times New Roman" w:cs="Times New Roman"/>
+                <w:b/>
+                <w:bCs/>
+                <w:sz w:val="24"/>
+                <w:szCs w:val="24"/>
+              </w:rPr>
+              <w:t>ID</w:t>
+            </w:r>
+          </w:p>
+        </w:tc>
+      </w:tr>
+      <w:tr>
+        <w:trPr>
+          <w:trHeight w:val="387"/>
+          <w:jc w:val="center"/>
+        </w:trPr>
+        <w:tc>
+          <w:tcPr>
+            <w:tcW w:w="817" w:type="dxa"/>
+          </w:tcPr>
+          <w:p>
+            <w:pPr>
+              <w:jc w:val="center"/>
+              <w:rPr>
+                <w:rFonts w:ascii="Times New Roman" w:hAnsi="Times New Roman" w:cs="Times New Roman"/>
+                <w:sz w:val="24"/>
+                <w:szCs w:val="24"/>
+              </w:rPr>
+            </w:pPr>
+            <w:r>
+              <w:rPr>
+                <w:rFonts w:ascii="Times New Roman" w:hAnsi="Times New Roman" w:cs="Times New Roman"/>
+                <w:sz w:val="24"/>
+                <w:szCs w:val="24"/>
+              </w:rPr>
+              <w:t>1</w:t>
+            </w:r>
+          </w:p>
+        </w:tc>
+        <w:tc>
+          <w:tcPr>
+            <w:tcW w:w="6662" w:type="dxa"/>
+          </w:tcPr>
+          <w:p>
+            <w:pPr>
+              <w:rPr>
+                <w:rFonts w:ascii="Times New Roman" w:hAnsi="Times New Roman" w:cs="Times New Roman"/>
+                <w:sz w:val="24"/>
+                <w:szCs w:val="24"/>
+              </w:rPr>
+            </w:pPr>
+            <w:r>
+              <w:rPr>
+                <w:rFonts w:ascii="Times New Roman" w:hAnsi="Times New Roman" w:cs="Times New Roman"/>
+                <w:sz w:val="24"/>
+                <w:szCs w:val="24"/>
+              </w:rPr>
+              <w:t>Test find category by input ID which is in database</w:t>
+            </w:r>
+          </w:p>
+        </w:tc>
+        <w:tc>
+          <w:tcPr>
+            <w:tcW w:w="1985" w:type="dxa"/>
+          </w:tcPr>
+          <w:p>
+            <w:pPr>
+              <w:jc w:val="center"/>
+              <w:rPr>
+                <w:rFonts w:ascii="Times New Roman" w:hAnsi="Times New Roman" w:cs="Times New Roman"/>
+                <w:sz w:val="24"/>
+                <w:szCs w:val="24"/>
+              </w:rPr>
+            </w:pPr>
+            <w:r>
+              <w:rPr>
+                <w:rFonts w:ascii="Times New Roman" w:hAnsi="Times New Roman" w:cs="Times New Roman"/>
+                <w:sz w:val="24"/>
+                <w:szCs w:val="24"/>
+              </w:rPr>
+              <w:t>1</w:t>
+            </w:r>
+          </w:p>
+        </w:tc>
+        <w:tc>
+          <w:tcPr>
+            <w:tcW w:w="4710" w:type="dxa"/>
+          </w:tcPr>
+          <w:p>
+            <w:pPr>
+              <w:jc w:val="center"/>
+              <w:rPr>
+                <w:rFonts w:ascii="Times New Roman" w:hAnsi="Times New Roman" w:cs="Times New Roman"/>
+                <w:sz w:val="24"/>
+                <w:szCs w:val="24"/>
+              </w:rPr>
+            </w:pPr>
+            <w:r>
+              <w:rPr>
+                <w:rFonts w:ascii="Times New Roman" w:hAnsi="Times New Roman" w:cs="Times New Roman"/>
+                <w:sz w:val="24"/>
+                <w:szCs w:val="24"/>
+              </w:rPr>
+              <w:t>1</w:t>
+            </w:r>
+          </w:p>
+        </w:tc>
+      </w:tr>
+      <w:tr>
+        <w:trPr>
+          <w:trHeight w:val="407"/>
+          <w:jc w:val="center"/>
+        </w:trPr>
+        <w:tc>
+          <w:tcPr>
+            <w:tcW w:w="817" w:type="dxa"/>
+          </w:tcPr>
+          <w:p>
+            <w:pPr>
+              <w:jc w:val="center"/>
+              <w:rPr>
+                <w:rFonts w:ascii="Times New Roman" w:hAnsi="Times New Roman" w:cs="Times New Roman"/>
+                <w:sz w:val="24"/>
+                <w:szCs w:val="24"/>
+              </w:rPr>
+            </w:pPr>
+            <w:r>
+              <w:rPr>
+                <w:rFonts w:ascii="Times New Roman" w:hAnsi="Times New Roman" w:cs="Times New Roman"/>
+                <w:sz w:val="24"/>
+                <w:szCs w:val="24"/>
+              </w:rPr>
+              <w:t>2</w:t>
+            </w:r>
+          </w:p>
+        </w:tc>
+        <w:tc>
+          <w:tcPr>
+            <w:tcW w:w="6662" w:type="dxa"/>
+          </w:tcPr>
+          <w:p>
+            <w:pPr>
+              <w:rPr>
+                <w:rFonts w:ascii="Times New Roman" w:hAnsi="Times New Roman" w:cs="Times New Roman"/>
+                <w:sz w:val="24"/>
+                <w:szCs w:val="24"/>
+              </w:rPr>
+            </w:pPr>
+            <w:r>
+              <w:rPr>
+                <w:rFonts w:ascii="Times New Roman" w:hAnsi="Times New Roman" w:cs="Times New Roman"/>
+                <w:sz w:val="24"/>
+                <w:szCs w:val="24"/>
+              </w:rPr>
+              <w:t>Test find category by input ID which is not in database</w:t>
+            </w:r>
+          </w:p>
+        </w:tc>
+        <w:tc>
+          <w:tcPr>
+            <w:tcW w:w="1985" w:type="dxa"/>
+          </w:tcPr>
+          <w:p>
+            <w:pPr>
+              <w:jc w:val="center"/>
+              <w:rPr>
+                <w:rFonts w:ascii="Times New Roman" w:hAnsi="Times New Roman" w:cs="Times New Roman"/>
+                <w:sz w:val="24"/>
+                <w:szCs w:val="24"/>
+              </w:rPr>
+            </w:pPr>
+            <w:r>
+              <w:rPr>
+                <w:rFonts w:ascii="Times New Roman" w:hAnsi="Times New Roman" w:cs="Times New Roman"/>
+                <w:sz w:val="24"/>
+                <w:szCs w:val="24"/>
+              </w:rPr>
+              <w:t>5</w:t>
+            </w:r>
+          </w:p>
+        </w:tc>
+        <w:tc>
+          <w:tcPr>
+            <w:tcW w:w="4710" w:type="dxa"/>
+          </w:tcPr>
+          <w:p>
+            <w:pPr>
+              <w:jc w:val="center"/>
+              <w:rPr>
+                <w:rFonts w:ascii="Times New Roman" w:hAnsi="Times New Roman" w:cs="Times New Roman"/>
+                <w:sz w:val="24"/>
+                <w:szCs w:val="24"/>
+              </w:rPr>
+            </w:pPr>
+            <w:r>
+              <w:rPr>
+                <w:rFonts w:ascii="Times New Roman" w:hAnsi="Times New Roman" w:cs="Times New Roman"/>
+                <w:sz w:val="24"/>
+                <w:szCs w:val="24"/>
+              </w:rPr>
+              <w:t>null</w:t>
+            </w:r>
+          </w:p>
+        </w:tc>
+      </w:tr>
+    </w:tbl>
+    <w:p>
+      <w:pPr>
+        <w:rPr>
+          <w:rFonts w:ascii="Times New Roman" w:hAnsi="Times New Roman" w:cs="Times New Roman"/>
+          <w:sz w:val="24"/>
+          <w:szCs w:val="24"/>
+        </w:rPr>
+      </w:pPr>
+    </w:p>
+    <w:p>
+      <w:pPr>
+        <w:rPr>
+          <w:rFonts w:ascii="Times New Roman" w:hAnsi="Times New Roman" w:cs="Times New Roman"/>
+          <w:sz w:val="24"/>
+          <w:szCs w:val="24"/>
+        </w:rPr>
+      </w:pPr>
+    </w:p>
+    <w:p>
+      <w:pPr>
+        <w:rPr>
+          <w:rFonts w:ascii="Times New Roman" w:hAnsi="Times New Roman" w:cs="Times New Roman"/>
+          <w:sz w:val="24"/>
+          <w:szCs w:val="24"/>
+        </w:rPr>
+      </w:pPr>
+    </w:p>
+    <w:p>
+      <w:pPr>
+        <w:rPr>
+          <w:rFonts w:ascii="Times New Roman" w:hAnsi="Times New Roman" w:cs="Times New Roman"/>
+          <w:sz w:val="24"/>
+          <w:szCs w:val="24"/>
+        </w:rPr>
+      </w:pPr>
+    </w:p>
+    <w:p>
+      <w:pPr>
+        <w:rPr>
+          <w:rFonts w:ascii="Times New Roman" w:hAnsi="Times New Roman" w:cs="Times New Roman"/>
+          <w:sz w:val="24"/>
+          <w:szCs w:val="24"/>
+        </w:rPr>
+      </w:pPr>
+    </w:p>
+    <w:p>
+      <w:pPr>
+        <w:rPr>
+          <w:rFonts w:ascii="Times New Roman" w:hAnsi="Times New Roman" w:cs="Times New Roman"/>
+          <w:sz w:val="28"/>
+        </w:rPr>
+      </w:pPr>
+      <w:r>
+        <w:rPr>
+          <w:rFonts w:ascii="Times New Roman" w:hAnsi="Times New Roman" w:cs="Times New Roman"/>
+          <w:b/>
+          <w:bCs/>
+          <w:sz w:val="28"/>
+        </w:rPr>
+        <w:lastRenderedPageBreak/>
+        <w:t>3.1.</w:t>
+      </w:r>
+      <w:r>
+        <w:rPr>
+          <w:rFonts w:ascii="Times New Roman" w:hAnsi="Times New Roman" w:cs="Times New Roman"/>
+          <w:b/>
+          <w:bCs/>
+          <w:sz w:val="28"/>
+        </w:rPr>
+        <w:t xml:space="preserve">3 </w:t>
+      </w:r>
+      <w:r>
+        <w:rPr>
+          <w:rFonts w:ascii="Times New Roman" w:hAnsi="Times New Roman" w:cs="Times New Roman"/>
+          <w:b/>
+          <w:bCs/>
+          <w:sz w:val="28"/>
+        </w:rPr>
+        <w:t>Class name for testing</w:t>
+      </w:r>
+      <w:r>
+        <w:rPr>
+          <w:rFonts w:ascii="Times New Roman" w:hAnsi="Times New Roman" w:cs="Times New Roman"/>
+          <w:sz w:val="28"/>
+        </w:rPr>
+        <w:t xml:space="preserve">: </w:t>
+      </w:r>
+      <w:proofErr w:type="spellStart"/>
+      <w:r>
+        <w:rPr>
+          <w:rFonts w:ascii="Times New Roman" w:hAnsi="Times New Roman" w:cs="Times New Roman"/>
+          <w:sz w:val="28"/>
+        </w:rPr>
+        <w:t>Province</w:t>
+      </w:r>
+      <w:r>
+        <w:rPr>
+          <w:rFonts w:ascii="Times New Roman" w:hAnsi="Times New Roman" w:cs="Times New Roman"/>
+          <w:sz w:val="28"/>
+        </w:rPr>
+        <w:t>ServiceImpl</w:t>
+      </w:r>
+      <w:proofErr w:type="spellEnd"/>
+    </w:p>
+    <w:p>
+      <w:pPr>
+        <w:rPr>
+          <w:rFonts w:ascii="Times New Roman" w:hAnsi="Times New Roman" w:cs="Times New Roman"/>
+          <w:sz w:val="24"/>
+          <w:szCs w:val="24"/>
+        </w:rPr>
+      </w:pPr>
+      <w:r>
+        <w:rPr>
+          <w:rFonts w:ascii="Times New Roman" w:hAnsi="Times New Roman" w:cs="Times New Roman"/>
+          <w:b/>
+          <w:bCs/>
+          <w:sz w:val="24"/>
+          <w:szCs w:val="24"/>
+        </w:rPr>
+        <w:t xml:space="preserve">Unit Test Case </w:t>
+      </w:r>
+      <w:r>
+        <w:rPr>
+          <w:rFonts w:ascii="Times New Roman" w:hAnsi="Times New Roman" w:cs="Times New Roman"/>
+          <w:b/>
+          <w:bCs/>
+          <w:sz w:val="24"/>
+          <w:szCs w:val="24"/>
+        </w:rPr>
+        <w:t>10</w:t>
+      </w:r>
+      <w:r>
+        <w:rPr>
+          <w:rFonts w:ascii="Times New Roman" w:hAnsi="Times New Roman" w:cs="Times New Roman"/>
+          <w:b/>
+          <w:bCs/>
+          <w:sz w:val="24"/>
+          <w:szCs w:val="24"/>
+        </w:rPr>
+        <w:t xml:space="preserve"> (UTC-</w:t>
+      </w:r>
+      <w:r>
+        <w:rPr>
+          <w:rFonts w:ascii="Times New Roman" w:hAnsi="Times New Roman" w:cs="Times New Roman"/>
+          <w:b/>
+          <w:bCs/>
+          <w:sz w:val="24"/>
+          <w:szCs w:val="24"/>
+        </w:rPr>
+        <w:t>10</w:t>
+      </w:r>
+      <w:r>
+        <w:rPr>
+          <w:rFonts w:ascii="Times New Roman" w:hAnsi="Times New Roman" w:cs="Times New Roman"/>
+          <w:b/>
+          <w:bCs/>
+          <w:sz w:val="24"/>
+          <w:szCs w:val="24"/>
+        </w:rPr>
+        <w:t xml:space="preserve">): </w:t>
+      </w:r>
+      <w:proofErr w:type="spellStart"/>
+      <w:proofErr w:type="gramStart"/>
+      <w:r>
+        <w:rPr>
+          <w:rFonts w:ascii="Courier New" w:hAnsi="Courier New" w:cs="Courier New"/>
+          <w:sz w:val="24"/>
+          <w:szCs w:val="24"/>
+        </w:rPr>
+        <w:t>getProvinces</w:t>
+      </w:r>
+      <w:proofErr w:type="spellEnd"/>
+      <w:r>
+        <w:rPr>
+          <w:rFonts w:ascii="Courier New" w:hAnsi="Courier New" w:cs="Courier New"/>
+          <w:sz w:val="24"/>
+          <w:szCs w:val="24"/>
+        </w:rPr>
+        <w:t>(</w:t>
+      </w:r>
+      <w:proofErr w:type="gramEnd"/>
+      <w:r>
+        <w:rPr>
+          <w:rFonts w:ascii="Courier New" w:hAnsi="Courier New" w:cs="Courier New"/>
+          <w:sz w:val="24"/>
+          <w:szCs w:val="24"/>
+        </w:rPr>
+        <w:t>):List&lt;Province&gt;</w:t>
+      </w:r>
+    </w:p>
+    <w:p>
+      <w:pPr>
+        <w:ind w:firstLine="720"/>
+        <w:rPr>
+          <w:rFonts w:ascii="Times New Roman" w:hAnsi="Times New Roman" w:cs="Times New Roman"/>
+          <w:sz w:val="24"/>
+          <w:szCs w:val="24"/>
+        </w:rPr>
+      </w:pPr>
+      <w:r>
+        <w:rPr>
+          <w:rFonts w:ascii="Times New Roman" w:hAnsi="Times New Roman" w:cs="Times New Roman"/>
+          <w:b/>
+          <w:bCs/>
+          <w:sz w:val="24"/>
+          <w:szCs w:val="24"/>
+        </w:rPr>
+        <w:t xml:space="preserve">Class name: </w:t>
+      </w:r>
+      <w:proofErr w:type="spellStart"/>
+      <w:r>
+        <w:rPr>
+          <w:rFonts w:ascii="Times New Roman" w:hAnsi="Times New Roman" w:cs="Times New Roman"/>
+          <w:sz w:val="24"/>
+          <w:szCs w:val="24"/>
+        </w:rPr>
+        <w:t>ProvinceService</w:t>
+      </w:r>
+      <w:r>
+        <w:rPr>
+          <w:rFonts w:ascii="Times New Roman" w:hAnsi="Times New Roman" w:cs="Times New Roman"/>
+          <w:sz w:val="24"/>
+          <w:szCs w:val="24"/>
+        </w:rPr>
+        <w:t>Impl</w:t>
+      </w:r>
+      <w:r>
+        <w:rPr>
+          <w:rFonts w:ascii="Times New Roman" w:hAnsi="Times New Roman" w:cs="Times New Roman"/>
+          <w:sz w:val="24"/>
+          <w:szCs w:val="24"/>
+        </w:rPr>
+        <w:t>Test</w:t>
       </w:r>
       <w:proofErr w:type="spellEnd"/>
       <w:r>
@@ -21172,638 +22230,6 @@
           <w:sz w:val="24"/>
           <w:szCs w:val="24"/>
         </w:rPr>
-        <w:t xml:space="preserve">Unit Test Case 10 (UTC-10): </w:t>
-      </w:r>
-      <w:proofErr w:type="spellStart"/>
-      <w:r>
-        <w:rPr>
-          <w:rFonts w:ascii="Courier New" w:hAnsi="Courier New" w:cs="Courier New"/>
-          <w:sz w:val="24"/>
-          <w:szCs w:val="24"/>
-        </w:rPr>
-        <w:t>getCategoryById</w:t>
-      </w:r>
-      <w:proofErr w:type="spellEnd"/>
-      <w:r>
-        <w:rPr>
-          <w:sz w:val="24"/>
-          <w:szCs w:val="24"/>
-        </w:rPr>
-        <w:t xml:space="preserve"> </w:t>
-      </w:r>
-      <w:r>
-        <w:rPr>
-          <w:rFonts w:ascii="Courier New" w:hAnsi="Courier New" w:cs="Courier New"/>
-          <w:sz w:val="24"/>
-          <w:szCs w:val="24"/>
-        </w:rPr>
-        <w:t>(Integer id)</w:t>
-      </w:r>
-      <w:proofErr w:type="gramStart"/>
-      <w:r>
-        <w:rPr>
-          <w:rFonts w:ascii="Courier New" w:hAnsi="Courier New" w:cs="Courier New"/>
-          <w:sz w:val="24"/>
-          <w:szCs w:val="24"/>
-        </w:rPr>
-        <w:t>:Category</w:t>
-      </w:r>
-      <w:proofErr w:type="gramEnd"/>
-    </w:p>
-    <w:p>
-      <w:pPr>
-        <w:ind w:firstLine="720"/>
-        <w:rPr>
-          <w:rFonts w:ascii="Times New Roman" w:hAnsi="Times New Roman" w:cs="Times New Roman"/>
-          <w:sz w:val="24"/>
-          <w:szCs w:val="24"/>
-        </w:rPr>
-      </w:pPr>
-      <w:r>
-        <w:rPr>
-          <w:rFonts w:ascii="Times New Roman" w:hAnsi="Times New Roman" w:cs="Times New Roman"/>
-          <w:b/>
-          <w:bCs/>
-          <w:sz w:val="24"/>
-          <w:szCs w:val="24"/>
-        </w:rPr>
-        <w:t xml:space="preserve">Class name: </w:t>
-      </w:r>
-      <w:proofErr w:type="spellStart"/>
-      <w:r>
-        <w:rPr>
-          <w:rFonts w:ascii="Times New Roman" w:hAnsi="Times New Roman" w:cs="Times New Roman"/>
-          <w:sz w:val="24"/>
-          <w:szCs w:val="24"/>
-        </w:rPr>
-        <w:t>CategoryServiceTest</w:t>
-      </w:r>
-      <w:proofErr w:type="spellEnd"/>
-      <w:r>
-        <w:rPr>
-          <w:rFonts w:ascii="Times New Roman" w:hAnsi="Times New Roman" w:cs="Times New Roman"/>
-          <w:sz w:val="24"/>
-          <w:szCs w:val="24"/>
-        </w:rPr>
-        <w:tab/>
-      </w:r>
-      <w:r>
-        <w:rPr>
-          <w:rFonts w:ascii="Times New Roman" w:hAnsi="Times New Roman" w:cs="Times New Roman"/>
-          <w:b/>
-          <w:bCs/>
-          <w:sz w:val="24"/>
-          <w:szCs w:val="24"/>
-        </w:rPr>
-        <w:tab/>
-        <w:t>Test Data:</w:t>
-      </w:r>
-      <w:r>
-        <w:rPr>
-          <w:rFonts w:ascii="Times New Roman" w:hAnsi="Times New Roman" w:cs="Times New Roman"/>
-          <w:sz w:val="24"/>
-          <w:szCs w:val="24"/>
-        </w:rPr>
-        <w:t xml:space="preserve"> Test Record 2 in appendix A</w:t>
-      </w:r>
-    </w:p>
-    <w:tbl>
-      <w:tblPr>
-        <w:tblStyle w:val="a4"/>
-        <w:tblW w:w="0" w:type="auto"/>
-        <w:jc w:val="center"/>
-        <w:tblLook w:val="04A0" w:firstRow="1" w:lastRow="0" w:firstColumn="1" w:lastColumn="0" w:noHBand="0" w:noVBand="1"/>
-      </w:tblPr>
-      <w:tblGrid>
-        <w:gridCol w:w="817"/>
-        <w:gridCol w:w="6662"/>
-        <w:gridCol w:w="1985"/>
-        <w:gridCol w:w="4710"/>
-      </w:tblGrid>
-      <w:tr>
-        <w:trPr>
-          <w:jc w:val="center"/>
-        </w:trPr>
-        <w:tc>
-          <w:tcPr>
-            <w:tcW w:w="817" w:type="dxa"/>
-            <w:vMerge w:val="restart"/>
-            <w:shd w:val="clear" w:color="auto" w:fill="F2F2F2" w:themeFill="background1" w:themeFillShade="F2"/>
-            <w:vAlign w:val="center"/>
-          </w:tcPr>
-          <w:p>
-            <w:pPr>
-              <w:jc w:val="center"/>
-              <w:rPr>
-                <w:rFonts w:ascii="Times New Roman" w:hAnsi="Times New Roman" w:cs="Times New Roman"/>
-                <w:b/>
-                <w:bCs/>
-                <w:sz w:val="24"/>
-                <w:szCs w:val="24"/>
-              </w:rPr>
-            </w:pPr>
-            <w:r>
-              <w:rPr>
-                <w:rFonts w:ascii="Times New Roman" w:hAnsi="Times New Roman" w:cs="Times New Roman"/>
-                <w:b/>
-                <w:bCs/>
-                <w:sz w:val="24"/>
-                <w:szCs w:val="24"/>
-              </w:rPr>
-              <w:t>Case</w:t>
-            </w:r>
-          </w:p>
-        </w:tc>
-        <w:tc>
-          <w:tcPr>
-            <w:tcW w:w="6662" w:type="dxa"/>
-            <w:vMerge w:val="restart"/>
-            <w:shd w:val="clear" w:color="auto" w:fill="F2F2F2" w:themeFill="background1" w:themeFillShade="F2"/>
-            <w:vAlign w:val="center"/>
-          </w:tcPr>
-          <w:p>
-            <w:pPr>
-              <w:jc w:val="center"/>
-              <w:rPr>
-                <w:rFonts w:ascii="Times New Roman" w:hAnsi="Times New Roman" w:cs="Times New Roman"/>
-                <w:b/>
-                <w:bCs/>
-                <w:sz w:val="24"/>
-                <w:szCs w:val="24"/>
-              </w:rPr>
-            </w:pPr>
-            <w:r>
-              <w:rPr>
-                <w:rFonts w:ascii="Times New Roman" w:hAnsi="Times New Roman" w:cs="Times New Roman"/>
-                <w:b/>
-                <w:bCs/>
-                <w:sz w:val="24"/>
-                <w:szCs w:val="24"/>
-              </w:rPr>
-              <w:t>Description</w:t>
-            </w:r>
-          </w:p>
-        </w:tc>
-        <w:tc>
-          <w:tcPr>
-            <w:tcW w:w="1985" w:type="dxa"/>
-            <w:vMerge w:val="restart"/>
-            <w:shd w:val="clear" w:color="auto" w:fill="F2F2F2" w:themeFill="background1" w:themeFillShade="F2"/>
-            <w:vAlign w:val="center"/>
-          </w:tcPr>
-          <w:p>
-            <w:pPr>
-              <w:jc w:val="center"/>
-              <w:rPr>
-                <w:rFonts w:ascii="Times New Roman" w:hAnsi="Times New Roman" w:cs="Times New Roman"/>
-                <w:b/>
-                <w:bCs/>
-                <w:sz w:val="24"/>
-                <w:szCs w:val="24"/>
-              </w:rPr>
-            </w:pPr>
-            <w:r>
-              <w:rPr>
-                <w:rFonts w:ascii="Times New Roman" w:hAnsi="Times New Roman" w:cs="Times New Roman"/>
-                <w:b/>
-                <w:bCs/>
-                <w:sz w:val="24"/>
-                <w:szCs w:val="24"/>
-              </w:rPr>
-              <w:t>Input</w:t>
-            </w:r>
-          </w:p>
-        </w:tc>
-        <w:tc>
-          <w:tcPr>
-            <w:tcW w:w="4710" w:type="dxa"/>
-            <w:shd w:val="clear" w:color="auto" w:fill="F2F2F2" w:themeFill="background1" w:themeFillShade="F2"/>
-            <w:vAlign w:val="center"/>
-          </w:tcPr>
-          <w:p>
-            <w:pPr>
-              <w:jc w:val="center"/>
-              <w:rPr>
-                <w:rFonts w:ascii="Times New Roman" w:hAnsi="Times New Roman" w:cs="Times New Roman"/>
-                <w:b/>
-                <w:bCs/>
-                <w:sz w:val="24"/>
-                <w:szCs w:val="24"/>
-              </w:rPr>
-            </w:pPr>
-            <w:r>
-              <w:rPr>
-                <w:rFonts w:ascii="Times New Roman" w:hAnsi="Times New Roman" w:cs="Times New Roman"/>
-                <w:b/>
-                <w:bCs/>
-                <w:sz w:val="24"/>
-                <w:szCs w:val="24"/>
-              </w:rPr>
-              <w:t>Expected Result</w:t>
-            </w:r>
-          </w:p>
-        </w:tc>
-      </w:tr>
-      <w:tr>
-        <w:trPr>
-          <w:jc w:val="center"/>
-        </w:trPr>
-        <w:tc>
-          <w:tcPr>
-            <w:tcW w:w="817" w:type="dxa"/>
-            <w:vMerge/>
-            <w:shd w:val="clear" w:color="auto" w:fill="F2F2F2" w:themeFill="background1" w:themeFillShade="F2"/>
-            <w:vAlign w:val="center"/>
-          </w:tcPr>
-          <w:p>
-            <w:pPr>
-              <w:jc w:val="center"/>
-              <w:rPr>
-                <w:rFonts w:ascii="Times New Roman" w:hAnsi="Times New Roman" w:cs="Times New Roman"/>
-                <w:b/>
-                <w:bCs/>
-                <w:sz w:val="24"/>
-                <w:szCs w:val="24"/>
-              </w:rPr>
-            </w:pPr>
-          </w:p>
-        </w:tc>
-        <w:tc>
-          <w:tcPr>
-            <w:tcW w:w="6662" w:type="dxa"/>
-            <w:vMerge/>
-            <w:shd w:val="clear" w:color="auto" w:fill="F2F2F2" w:themeFill="background1" w:themeFillShade="F2"/>
-            <w:vAlign w:val="center"/>
-          </w:tcPr>
-          <w:p>
-            <w:pPr>
-              <w:jc w:val="center"/>
-              <w:rPr>
-                <w:rFonts w:ascii="Times New Roman" w:hAnsi="Times New Roman" w:cs="Times New Roman"/>
-                <w:b/>
-                <w:bCs/>
-                <w:sz w:val="24"/>
-                <w:szCs w:val="24"/>
-              </w:rPr>
-            </w:pPr>
-          </w:p>
-        </w:tc>
-        <w:tc>
-          <w:tcPr>
-            <w:tcW w:w="1985" w:type="dxa"/>
-            <w:vMerge/>
-            <w:shd w:val="clear" w:color="auto" w:fill="F2F2F2" w:themeFill="background1" w:themeFillShade="F2"/>
-            <w:vAlign w:val="center"/>
-          </w:tcPr>
-          <w:p>
-            <w:pPr>
-              <w:jc w:val="center"/>
-              <w:rPr>
-                <w:rFonts w:ascii="Times New Roman" w:hAnsi="Times New Roman" w:cs="Times New Roman"/>
-                <w:b/>
-                <w:bCs/>
-                <w:sz w:val="24"/>
-                <w:szCs w:val="24"/>
-              </w:rPr>
-            </w:pPr>
-          </w:p>
-        </w:tc>
-        <w:tc>
-          <w:tcPr>
-            <w:tcW w:w="4710" w:type="dxa"/>
-            <w:shd w:val="clear" w:color="auto" w:fill="F2F2F2" w:themeFill="background1" w:themeFillShade="F2"/>
-            <w:vAlign w:val="center"/>
-          </w:tcPr>
-          <w:p>
-            <w:pPr>
-              <w:jc w:val="center"/>
-              <w:rPr>
-                <w:rFonts w:ascii="Times New Roman" w:hAnsi="Times New Roman" w:cs="Times New Roman"/>
-                <w:b/>
-                <w:bCs/>
-                <w:sz w:val="24"/>
-                <w:szCs w:val="24"/>
-              </w:rPr>
-            </w:pPr>
-            <w:r>
-              <w:rPr>
-                <w:rFonts w:ascii="Times New Roman" w:hAnsi="Times New Roman" w:cs="Times New Roman"/>
-                <w:b/>
-                <w:bCs/>
-                <w:sz w:val="24"/>
-                <w:szCs w:val="24"/>
-              </w:rPr>
-              <w:t>Category object</w:t>
-            </w:r>
-          </w:p>
-        </w:tc>
-      </w:tr>
-      <w:tr>
-        <w:trPr>
-          <w:jc w:val="center"/>
-        </w:trPr>
-        <w:tc>
-          <w:tcPr>
-            <w:tcW w:w="817" w:type="dxa"/>
-            <w:vMerge/>
-            <w:shd w:val="clear" w:color="auto" w:fill="F2F2F2" w:themeFill="background1" w:themeFillShade="F2"/>
-            <w:vAlign w:val="center"/>
-          </w:tcPr>
-          <w:p>
-            <w:pPr>
-              <w:jc w:val="center"/>
-              <w:rPr>
-                <w:rFonts w:ascii="Times New Roman" w:hAnsi="Times New Roman" w:cs="Times New Roman"/>
-                <w:b/>
-                <w:bCs/>
-                <w:sz w:val="24"/>
-                <w:szCs w:val="24"/>
-              </w:rPr>
-            </w:pPr>
-          </w:p>
-        </w:tc>
-        <w:tc>
-          <w:tcPr>
-            <w:tcW w:w="6662" w:type="dxa"/>
-            <w:vMerge/>
-            <w:shd w:val="clear" w:color="auto" w:fill="F2F2F2" w:themeFill="background1" w:themeFillShade="F2"/>
-            <w:vAlign w:val="center"/>
-          </w:tcPr>
-          <w:p>
-            <w:pPr>
-              <w:jc w:val="center"/>
-              <w:rPr>
-                <w:rFonts w:ascii="Times New Roman" w:hAnsi="Times New Roman" w:cs="Times New Roman"/>
-                <w:b/>
-                <w:bCs/>
-                <w:sz w:val="24"/>
-                <w:szCs w:val="24"/>
-              </w:rPr>
-            </w:pPr>
-          </w:p>
-        </w:tc>
-        <w:tc>
-          <w:tcPr>
-            <w:tcW w:w="1985" w:type="dxa"/>
-            <w:vMerge/>
-            <w:shd w:val="clear" w:color="auto" w:fill="F2F2F2" w:themeFill="background1" w:themeFillShade="F2"/>
-            <w:vAlign w:val="center"/>
-          </w:tcPr>
-          <w:p>
-            <w:pPr>
-              <w:jc w:val="center"/>
-              <w:rPr>
-                <w:rFonts w:ascii="Times New Roman" w:hAnsi="Times New Roman" w:cs="Times New Roman"/>
-                <w:b/>
-                <w:bCs/>
-                <w:sz w:val="24"/>
-                <w:szCs w:val="24"/>
-              </w:rPr>
-            </w:pPr>
-          </w:p>
-        </w:tc>
-        <w:tc>
-          <w:tcPr>
-            <w:tcW w:w="4710" w:type="dxa"/>
-            <w:shd w:val="clear" w:color="auto" w:fill="F2F2F2" w:themeFill="background1" w:themeFillShade="F2"/>
-            <w:vAlign w:val="center"/>
-          </w:tcPr>
-          <w:p>
-            <w:pPr>
-              <w:jc w:val="center"/>
-              <w:rPr>
-                <w:rFonts w:ascii="Times New Roman" w:hAnsi="Times New Roman" w:cs="Times New Roman"/>
-                <w:b/>
-                <w:bCs/>
-                <w:sz w:val="24"/>
-                <w:szCs w:val="24"/>
-              </w:rPr>
-            </w:pPr>
-            <w:r>
-              <w:rPr>
-                <w:rFonts w:ascii="Times New Roman" w:hAnsi="Times New Roman" w:cs="Times New Roman"/>
-                <w:b/>
-                <w:bCs/>
-                <w:sz w:val="24"/>
-                <w:szCs w:val="24"/>
-              </w:rPr>
-              <w:t>ID</w:t>
-            </w:r>
-          </w:p>
-        </w:tc>
-      </w:tr>
-      <w:tr>
-        <w:trPr>
-          <w:trHeight w:val="387"/>
-          <w:jc w:val="center"/>
-        </w:trPr>
-        <w:tc>
-          <w:tcPr>
-            <w:tcW w:w="817" w:type="dxa"/>
-          </w:tcPr>
-          <w:p>
-            <w:pPr>
-              <w:jc w:val="center"/>
-              <w:rPr>
-                <w:rFonts w:ascii="Times New Roman" w:hAnsi="Times New Roman" w:cs="Times New Roman"/>
-                <w:sz w:val="24"/>
-                <w:szCs w:val="24"/>
-              </w:rPr>
-            </w:pPr>
-            <w:r>
-              <w:rPr>
-                <w:rFonts w:ascii="Times New Roman" w:hAnsi="Times New Roman" w:cs="Times New Roman"/>
-                <w:sz w:val="24"/>
-                <w:szCs w:val="24"/>
-              </w:rPr>
-              <w:t>1</w:t>
-            </w:r>
-          </w:p>
-        </w:tc>
-        <w:tc>
-          <w:tcPr>
-            <w:tcW w:w="6662" w:type="dxa"/>
-          </w:tcPr>
-          <w:p>
-            <w:pPr>
-              <w:rPr>
-                <w:rFonts w:ascii="Times New Roman" w:hAnsi="Times New Roman" w:cs="Times New Roman"/>
-                <w:sz w:val="24"/>
-                <w:szCs w:val="24"/>
-              </w:rPr>
-            </w:pPr>
-            <w:r>
-              <w:rPr>
-                <w:rFonts w:ascii="Times New Roman" w:hAnsi="Times New Roman" w:cs="Times New Roman"/>
-                <w:sz w:val="24"/>
-                <w:szCs w:val="24"/>
-              </w:rPr>
-              <w:t>Test find category by input ID which is in database</w:t>
-            </w:r>
-          </w:p>
-        </w:tc>
-        <w:tc>
-          <w:tcPr>
-            <w:tcW w:w="1985" w:type="dxa"/>
-          </w:tcPr>
-          <w:p>
-            <w:pPr>
-              <w:jc w:val="center"/>
-              <w:rPr>
-                <w:rFonts w:ascii="Times New Roman" w:hAnsi="Times New Roman" w:cs="Times New Roman"/>
-                <w:sz w:val="24"/>
-                <w:szCs w:val="24"/>
-              </w:rPr>
-            </w:pPr>
-            <w:r>
-              <w:rPr>
-                <w:rFonts w:ascii="Times New Roman" w:hAnsi="Times New Roman" w:cs="Times New Roman"/>
-                <w:sz w:val="24"/>
-                <w:szCs w:val="24"/>
-              </w:rPr>
-              <w:t>1</w:t>
-            </w:r>
-          </w:p>
-        </w:tc>
-        <w:tc>
-          <w:tcPr>
-            <w:tcW w:w="4710" w:type="dxa"/>
-          </w:tcPr>
-          <w:p>
-            <w:pPr>
-              <w:jc w:val="center"/>
-              <w:rPr>
-                <w:rFonts w:ascii="Times New Roman" w:hAnsi="Times New Roman" w:cs="Times New Roman"/>
-                <w:sz w:val="24"/>
-                <w:szCs w:val="24"/>
-              </w:rPr>
-            </w:pPr>
-            <w:r>
-              <w:rPr>
-                <w:rFonts w:ascii="Times New Roman" w:hAnsi="Times New Roman" w:cs="Times New Roman"/>
-                <w:sz w:val="24"/>
-                <w:szCs w:val="24"/>
-              </w:rPr>
-              <w:t>1</w:t>
-            </w:r>
-          </w:p>
-        </w:tc>
-      </w:tr>
-      <w:tr>
-        <w:trPr>
-          <w:trHeight w:val="407"/>
-          <w:jc w:val="center"/>
-        </w:trPr>
-        <w:tc>
-          <w:tcPr>
-            <w:tcW w:w="817" w:type="dxa"/>
-          </w:tcPr>
-          <w:p>
-            <w:pPr>
-              <w:jc w:val="center"/>
-              <w:rPr>
-                <w:rFonts w:ascii="Times New Roman" w:hAnsi="Times New Roman" w:cs="Times New Roman"/>
-                <w:sz w:val="24"/>
-                <w:szCs w:val="24"/>
-              </w:rPr>
-            </w:pPr>
-            <w:r>
-              <w:rPr>
-                <w:rFonts w:ascii="Times New Roman" w:hAnsi="Times New Roman" w:cs="Times New Roman"/>
-                <w:sz w:val="24"/>
-                <w:szCs w:val="24"/>
-              </w:rPr>
-              <w:t>2</w:t>
-            </w:r>
-          </w:p>
-        </w:tc>
-        <w:tc>
-          <w:tcPr>
-            <w:tcW w:w="6662" w:type="dxa"/>
-          </w:tcPr>
-          <w:p>
-            <w:pPr>
-              <w:rPr>
-                <w:rFonts w:ascii="Times New Roman" w:hAnsi="Times New Roman" w:cs="Times New Roman"/>
-                <w:sz w:val="24"/>
-                <w:szCs w:val="24"/>
-              </w:rPr>
-            </w:pPr>
-            <w:r>
-              <w:rPr>
-                <w:rFonts w:ascii="Times New Roman" w:hAnsi="Times New Roman" w:cs="Times New Roman"/>
-                <w:sz w:val="24"/>
-                <w:szCs w:val="24"/>
-              </w:rPr>
-              <w:t>Test find category by input ID which is not in database</w:t>
-            </w:r>
-          </w:p>
-        </w:tc>
-        <w:tc>
-          <w:tcPr>
-            <w:tcW w:w="1985" w:type="dxa"/>
-          </w:tcPr>
-          <w:p>
-            <w:pPr>
-              <w:jc w:val="center"/>
-              <w:rPr>
-                <w:rFonts w:ascii="Times New Roman" w:hAnsi="Times New Roman" w:cs="Times New Roman"/>
-                <w:sz w:val="24"/>
-                <w:szCs w:val="24"/>
-              </w:rPr>
-            </w:pPr>
-            <w:r>
-              <w:rPr>
-                <w:rFonts w:ascii="Times New Roman" w:hAnsi="Times New Roman" w:cs="Times New Roman"/>
-                <w:sz w:val="24"/>
-                <w:szCs w:val="24"/>
-              </w:rPr>
-              <w:t>5</w:t>
-            </w:r>
-          </w:p>
-        </w:tc>
-        <w:tc>
-          <w:tcPr>
-            <w:tcW w:w="4710" w:type="dxa"/>
-          </w:tcPr>
-          <w:p>
-            <w:pPr>
-              <w:jc w:val="center"/>
-              <w:rPr>
-                <w:rFonts w:ascii="Times New Roman" w:hAnsi="Times New Roman" w:cs="Times New Roman"/>
-                <w:sz w:val="24"/>
-                <w:szCs w:val="24"/>
-              </w:rPr>
-            </w:pPr>
-            <w:r>
-              <w:rPr>
-                <w:rFonts w:ascii="Times New Roman" w:hAnsi="Times New Roman" w:cs="Times New Roman"/>
-                <w:sz w:val="24"/>
-                <w:szCs w:val="24"/>
-              </w:rPr>
-              <w:t>null</w:t>
-            </w:r>
-          </w:p>
-        </w:tc>
-      </w:tr>
-    </w:tbl>
-    <w:p>
-      <w:pPr>
-        <w:rPr>
-          <w:rFonts w:ascii="Times New Roman" w:hAnsi="Times New Roman" w:cs="Times New Roman"/>
-          <w:sz w:val="24"/>
-          <w:szCs w:val="24"/>
-        </w:rPr>
-      </w:pPr>
-      <w:r>
-        <w:rPr>
-          <w:rFonts w:ascii="Times New Roman" w:hAnsi="Times New Roman" w:cs="Times New Roman"/>
-          <w:b/>
-          <w:bCs/>
-          <w:sz w:val="24"/>
-          <w:szCs w:val="24"/>
-        </w:rPr>
-        <w:lastRenderedPageBreak/>
         <w:t xml:space="preserve">Unit Test Case 11 (UTC-11): </w:t>
       </w:r>
       <w:proofErr w:type="spellStart"/>
@@ -22438,7 +22864,7 @@
           <w:szCs w:val="24"/>
         </w:rPr>
       </w:pPr>
-      <w:bookmarkStart w:id="16" w:name="_Toc392276639"/>
+      <w:bookmarkStart w:id="15" w:name="_Toc392276639"/>
     </w:p>
     <w:p>
       <w:pPr>
@@ -22452,13 +22878,6 @@
         </w:rPr>
       </w:pPr>
     </w:p>
-    <w:p/>
-    <w:p/>
-    <w:p/>
-    <w:p/>
-    <w:p/>
-    <w:p/>
-    <w:p/>
     <w:p/>
     <w:p/>
     <w:p/>
@@ -22483,7 +22902,7 @@
         <w:lastRenderedPageBreak/>
         <w:t xml:space="preserve">3.2 Mobile </w:t>
       </w:r>
-      <w:bookmarkEnd w:id="16"/>
+      <w:bookmarkEnd w:id="15"/>
       <w:r>
         <w:rPr>
           <w:rFonts w:ascii="Times New Roman" w:hAnsi="Times New Roman" w:cs="Times New Roman"/>
@@ -22493,15 +22912,84 @@
         </w:rPr>
         <w:t>Part</w:t>
       </w:r>
+      <w:bookmarkStart w:id="16" w:name="_GoBack"/>
+      <w:bookmarkEnd w:id="16"/>
     </w:p>
     <w:p>
       <w:pPr>
         <w:rPr>
           <w:rFonts w:ascii="Times New Roman" w:hAnsi="Times New Roman" w:cs="Times New Roman"/>
-          <w:sz w:val="24"/>
-          <w:szCs w:val="24"/>
+          <w:sz w:val="28"/>
         </w:rPr>
       </w:pPr>
+      <w:r>
+        <w:rPr>
+          <w:rFonts w:ascii="Times New Roman" w:hAnsi="Times New Roman" w:cs="Times New Roman"/>
+          <w:b/>
+          <w:bCs/>
+          <w:sz w:val="28"/>
+        </w:rPr>
+        <w:t>3.2</w:t>
+      </w:r>
+      <w:r>
+        <w:rPr>
+          <w:rFonts w:ascii="Times New Roman" w:hAnsi="Times New Roman" w:cs="Times New Roman"/>
+          <w:b/>
+          <w:bCs/>
+          <w:sz w:val="28"/>
+        </w:rPr>
+        <w:t>.</w:t>
+      </w:r>
+      <w:r>
+        <w:rPr>
+          <w:rFonts w:ascii="Times New Roman" w:hAnsi="Times New Roman" w:cs="Times New Roman"/>
+          <w:b/>
+          <w:bCs/>
+          <w:sz w:val="28"/>
+        </w:rPr>
+        <w:t>1</w:t>
+      </w:r>
+      <w:r>
+        <w:rPr>
+          <w:rFonts w:ascii="Times New Roman" w:hAnsi="Times New Roman" w:cs="Times New Roman"/>
+          <w:b/>
+          <w:bCs/>
+          <w:sz w:val="28"/>
+        </w:rPr>
+        <w:t xml:space="preserve"> </w:t>
+      </w:r>
+      <w:r>
+        <w:rPr>
+          <w:rFonts w:ascii="Times New Roman" w:hAnsi="Times New Roman" w:cs="Times New Roman"/>
+          <w:b/>
+          <w:bCs/>
+          <w:sz w:val="28"/>
+        </w:rPr>
+        <w:t>Class name for testing</w:t>
+      </w:r>
+      <w:r>
+        <w:rPr>
+          <w:rFonts w:ascii="Times New Roman" w:hAnsi="Times New Roman" w:cs="Times New Roman"/>
+          <w:sz w:val="28"/>
+        </w:rPr>
+        <w:t xml:space="preserve">: </w:t>
+      </w:r>
+      <w:proofErr w:type="spellStart"/>
+      <w:r>
+        <w:rPr>
+          <w:rFonts w:ascii="Times New Roman" w:hAnsi="Times New Roman" w:cs="Times New Roman"/>
+          <w:sz w:val="28"/>
+        </w:rPr>
+        <w:t>HelpPlaceService</w:t>
+      </w:r>
+      <w:r>
+        <w:rPr>
+          <w:rFonts w:ascii="Times New Roman" w:hAnsi="Times New Roman" w:cs="Times New Roman"/>
+          <w:sz w:val="28"/>
+        </w:rPr>
+        <w:t>Impl</w:t>
+      </w:r>
+      <w:proofErr w:type="spellEnd"/>
     </w:p>
     <w:p>
       <w:pPr>
@@ -31036,18 +31524,7 @@
               <w:szCs w:val="20"/>
               <w:lang w:eastAsia="th-TH"/>
             </w:rPr>
-            <w:t>Test</w:t>
-          </w:r>
-          <w:r>
-            <w:rPr>
-              <w:rFonts w:ascii="Times New Roman" w:eastAsia="SimSun" w:hAnsi="Times New Roman" w:cs="Times New Roman"/>
-              <w:bCs/>
-              <w:kern w:val="2"/>
-              <w:sz w:val="20"/>
-              <w:szCs w:val="20"/>
-              <w:lang w:eastAsia="th-TH"/>
-            </w:rPr>
-            <w:t>Plan</w:t>
+            <w:t>TestPlan</w:t>
           </w:r>
           <w:r>
             <w:rPr>
@@ -31259,7 +31736,7 @@
               <w:szCs w:val="20"/>
               <w:lang w:eastAsia="th-TH"/>
             </w:rPr>
-            <w:t>8</w:t>
+            <w:t>14</w:t>
           </w:r>
           <w:r>
             <w:rPr>
@@ -34300,7 +34777,7 @@
 </file>
 
 <file path=customXml/itemProps1.xml><?xml version="1.0" encoding="utf-8"?>
-<ds:datastoreItem xmlns:ds="http://schemas.openxmlformats.org/officeDocument/2006/customXml" ds:itemID="{CF339D5F-8EBA-40C8-B938-D1E435E44C4F}">
+<ds:datastoreItem xmlns:ds="http://schemas.openxmlformats.org/officeDocument/2006/customXml" ds:itemID="{34367801-7822-431E-81BF-288086CEA3D2}">
   <ds:schemaRefs>
     <ds:schemaRef ds:uri="http://schemas.openxmlformats.org/officeDocument/2006/bibliography"/>
   </ds:schemaRefs>

</xml_diff>